<commit_message>
vault backup: 2025-10-24 22:39:55
</commit_message>
<xml_diff>
--- a/Autumn 2025/2400-DS1AMI Applied Microeconomics/CAS2.1/Lecture report 2.1 CAS_2025_477001.docx
+++ b/Autumn 2025/2400-DS1AMI Applied Microeconomics/CAS2.1/Lecture report 2.1 CAS_2025_477001.docx
@@ -1205,7 +1205,46 @@
           <w:vertAlign w:val="baseline"/>
           <w:lang w:val="cs-CZ"/>
         </w:rPr>
-        <w:t xml:space="preserve">The firm's profit-maximization condition (F.O.C.) is p * MP</w:t>
+        <w:t xml:space="preserve">The firm's profit</w:t>
+      </w:r>
+      <w:r>
+        <w:rPr>
+          <w:rFonts w:cstheme="minorHAnsi"/>
+          <w:i/>
+          <w:iCs/>
+          <w:sz w:val="24"/>
+          <w:szCs w:val="24"/>
+          <w:highlight w:val="none"/>
+          <w:vertAlign w:val="baseline"/>
+          <w:lang w:val="en-US"/>
+        </w:rPr>
+        <w:t xml:space="preserve"> maximilization</w:t>
+      </w:r>
+      <w:r>
+        <w:rPr>
+          <w:rFonts w:cstheme="minorHAnsi"/>
+          <w:i/>
+          <w:iCs/>
+          <w:sz w:val="24"/>
+          <w:szCs w:val="24"/>
+          <w:highlight w:val="none"/>
+          <w:vertAlign w:val="baseline"/>
+          <w:lang w:val="en-US"/>
+        </w:rPr>
+        <w:t xml:space="preserve"> </w:t>
+      </w:r>
+      <w:r>
+        <w:rPr>
+          <w:rFonts w:cstheme="minorHAnsi"/>
+          <w:i/>
+          <w:iCs/>
+          <w:sz w:val="24"/>
+          <w:szCs w:val="24"/>
+          <w:highlight w:val="none"/>
+          <w:vertAlign w:val="baseline"/>
+          <w:lang w:val="cs-CZ"/>
+        </w:rPr>
+        <w:t xml:space="preserve">condition (F.O.C.) is p * MP</w:t>
       </w:r>
       <w:r>
         <w:rPr>
@@ -1625,9 +1664,9 @@
           <w:szCs w:val="24"/>
           <w:highlight w:val="none"/>
           <w:vertAlign w:val="baseline"/>
-          <w:lang w:val="cs-CZ"/>
-        </w:rPr>
-        <w:t xml:space="preserve">We solve </w:t>
+          <w:lang w:val="en-US"/>
+        </w:rPr>
+        <w:t xml:space="preserve">Solution </w:t>
       </w:r>
       <w:r>
         <w:rPr>
@@ -2877,7 +2916,16 @@
           <w:sz w:val="24"/>
           <w:szCs w:val="24"/>
         </w:rPr>
-        <w:t xml:space="preserve">The government believes that significant taxation on candy production is necessary. Four options are being considered:</w:t>
+        <w:t xml:space="preserve">The government believes that significant taxation on candy production is necessary. Four options</w:t>
+      </w:r>
+      <w:r>
+        <w:rPr>
+          <w:rFonts w:cstheme="minorHAnsi"/>
+          <w:bCs/>
+          <w:sz w:val="24"/>
+          <w:szCs w:val="24"/>
+        </w:rPr>
+        <w:t xml:space="preserve"> are being considered:</w:t>
       </w:r>
       <w:r>
         <w:rPr>
@@ -2976,22 +3024,6 @@
           <w:highlight w:val="none"/>
         </w:rPr>
       </w:r>
-    </w:p>
-    <w:p>
-      <w:pPr>
-        <w:pBdr/>
-        <w:tabs>
-          <w:tab w:val="left" w:leader="none" w:pos="709"/>
-        </w:tabs>
-        <w:spacing/>
-        <w:ind w:left="0"/>
-        <w:jc w:val="both"/>
-        <w:rPr>
-          <w:rFonts w:cstheme="minorHAnsi"/>
-          <w:sz w:val="24"/>
-          <w:szCs w:val="24"/>
-        </w:rPr>
-      </w:pPr>
       <w:r>
         <w:rPr>
           <w:rFonts w:cstheme="minorHAnsi"/>
@@ -3015,22 +3047,30 @@
           <w:szCs w:val="24"/>
         </w:rPr>
       </w:r>
-    </w:p>
-    <w:p>
-      <w:pPr>
-        <w:pBdr/>
-        <w:tabs>
-          <w:tab w:val="left" w:leader="none" w:pos="709"/>
-        </w:tabs>
-        <w:spacing/>
-        <w:ind w:left="142"/>
-        <w:jc w:val="both"/>
+      <w:r>
         <w:rPr>
           <w:rFonts w:cstheme="minorHAnsi"/>
           <w:sz w:val="24"/>
           <w:szCs w:val="24"/>
           <w:highlight w:val="none"/>
         </w:rPr>
+      </w:r>
+    </w:p>
+    <w:p>
+      <w:pPr>
+        <w:pBdr/>
+        <w:tabs>
+          <w:tab w:val="left" w:leader="none" w:pos="709"/>
+        </w:tabs>
+        <w:spacing/>
+        <w:ind w:left="142"/>
+        <w:jc w:val="both"/>
+        <w:rPr>
+          <w:rFonts w:cstheme="minorHAnsi"/>
+          <w:sz w:val="24"/>
+          <w:szCs w:val="24"/>
+          <w:highlight w:val="none"/>
+        </w:rPr>
       </w:pPr>
       <w:r>
         <w:rPr>
@@ -3066,22 +3106,6 @@
           <w:highlight w:val="none"/>
         </w:rPr>
       </w:r>
-    </w:p>
-    <w:p>
-      <w:pPr>
-        <w:pBdr/>
-        <w:tabs>
-          <w:tab w:val="left" w:leader="none" w:pos="709"/>
-        </w:tabs>
-        <w:spacing/>
-        <w:ind w:left="142"/>
-        <w:jc w:val="both"/>
-        <w:rPr>
-          <w:rFonts w:cstheme="minorHAnsi"/>
-          <w:sz w:val="24"/>
-          <w:szCs w:val="24"/>
-        </w:rPr>
-      </w:pPr>
       <w:r>
         <w:rPr>
           <w:rFonts w:cstheme="minorHAnsi"/>
@@ -3105,22 +3129,30 @@
           <w:szCs w:val="24"/>
         </w:rPr>
       </w:r>
-    </w:p>
-    <w:p>
-      <w:pPr>
-        <w:pBdr/>
-        <w:tabs>
-          <w:tab w:val="left" w:leader="none" w:pos="709"/>
-        </w:tabs>
-        <w:spacing/>
-        <w:ind w:left="142"/>
-        <w:jc w:val="both"/>
+      <w:r>
         <w:rPr>
           <w:rFonts w:cstheme="minorHAnsi"/>
           <w:sz w:val="24"/>
           <w:szCs w:val="24"/>
           <w:highlight w:val="none"/>
         </w:rPr>
+      </w:r>
+    </w:p>
+    <w:p>
+      <w:pPr>
+        <w:pBdr/>
+        <w:tabs>
+          <w:tab w:val="left" w:leader="none" w:pos="709"/>
+        </w:tabs>
+        <w:spacing/>
+        <w:ind w:left="142"/>
+        <w:jc w:val="both"/>
+        <w:rPr>
+          <w:rFonts w:cstheme="minorHAnsi"/>
+          <w:sz w:val="24"/>
+          <w:szCs w:val="24"/>
+          <w:highlight w:val="none"/>
+        </w:rPr>
       </w:pPr>
       <w:r>
         <w:rPr>
@@ -3192,22 +3224,6 @@
           <w:highlight w:val="none"/>
         </w:rPr>
       </w:r>
-    </w:p>
-    <w:p>
-      <w:pPr>
-        <w:pBdr/>
-        <w:tabs>
-          <w:tab w:val="left" w:leader="none" w:pos="709"/>
-        </w:tabs>
-        <w:spacing/>
-        <w:ind w:left="142"/>
-        <w:jc w:val="both"/>
-        <w:rPr>
-          <w:rFonts w:cstheme="minorHAnsi"/>
-          <w:sz w:val="24"/>
-          <w:szCs w:val="24"/>
-        </w:rPr>
-      </w:pPr>
       <w:r>
         <w:rPr>
           <w:rFonts w:cstheme="minorHAnsi"/>
@@ -3229,6 +3245,14 @@
           <w:rFonts w:cstheme="minorHAnsi"/>
           <w:sz w:val="24"/>
           <w:szCs w:val="24"/>
+        </w:rPr>
+      </w:r>
+      <w:r>
+        <w:rPr>
+          <w:rFonts w:cstheme="minorHAnsi"/>
+          <w:sz w:val="24"/>
+          <w:szCs w:val="24"/>
+          <w:highlight w:val="none"/>
         </w:rPr>
       </w:r>
     </w:p>
@@ -3559,7 +3583,20 @@
               <w:rPr>
                 <w:rFonts w:ascii="Calibri" w:hAnsi="Calibri" w:eastAsia="Calibri" w:cs="Calibri"/>
               </w:rPr>
-              <w:t xml:space="preserve">54000 * L^-0.5 = 5100</w:t>
+              <w:t xml:space="preserve">54000 * L</w:t>
+            </w:r>
+            <w:r>
+              <w:rPr>
+                <w:rFonts w:ascii="Calibri" w:hAnsi="Calibri" w:eastAsia="Calibri" w:cs="Calibri"/>
+                <w:vertAlign w:val="superscript"/>
+              </w:rPr>
+              <w:t xml:space="preserve">-0.5</w:t>
+            </w:r>
+            <w:r>
+              <w:rPr>
+                <w:rFonts w:ascii="Calibri" w:hAnsi="Calibri" w:eastAsia="Calibri" w:cs="Calibri"/>
+              </w:rPr>
+              <w:t xml:space="preserve"> = 5100</w:t>
             </w:r>
             <w:r>
               <w:rPr>
@@ -3590,7 +3627,70 @@
               <w:rPr>
                 <w:rFonts w:ascii="Calibri" w:hAnsi="Calibri" w:eastAsia="Calibri" w:cs="Calibri"/>
               </w:rPr>
-              <w:t xml:space="preserve">L^-0.5 = 5100 / 54000 = 17 / 180</w:t>
+              <w:t xml:space="preserve">L</w:t>
+            </w:r>
+            <w:r>
+              <w:rPr>
+                <w:rFonts w:ascii="Calibri" w:hAnsi="Calibri" w:eastAsia="Calibri" w:cs="Calibri"/>
+                <w:vertAlign w:val="superscript"/>
+              </w:rPr>
+              <w:t xml:space="preserve">-0.5 </w:t>
+            </w:r>
+            <w:r>
+              <w:rPr>
+                <w:rFonts w:ascii="Calibri" w:hAnsi="Calibri" w:eastAsia="Calibri" w:cs="Calibri"/>
+              </w:rPr>
+              <w:t xml:space="preserve">= 5100 / 54000 =</w:t>
+            </w:r>
+            <w:r>
+              <w:rPr>
+                <w:rFonts w:ascii="Calibri" w:hAnsi="Calibri" w:eastAsia="Calibri" w:cs="Calibri"/>
+                <w:lang w:val="en-US"/>
+              </w:rPr>
+              <w:t xml:space="preserve"> </w:t>
+            </w:r>
+            <m:oMath>
+              <m:f>
+                <m:fPr>
+                  <m:ctrlPr>
+                    <w:rPr>
+                      <w:rFonts w:hint="default" w:ascii="Cambria Math" w:hAnsi="Cambria Math" w:eastAsia="Cambria Math" w:cs="Cambria Math"/>
+                      <w:i/>
+                      <w:lang w:val="en-US" w:bidi="en-US"/>
+                    </w:rPr>
+                  </m:ctrlPr>
+                </m:fPr>
+                <m:num>
+                  <m:r>
+                    <w:rPr>
+                      <w:rFonts w:hint="default" w:ascii="Cambria Math" w:hAnsi="Cambria Math" w:eastAsia="Cambria Math" w:cs="Cambria Math"/>
+                      <w:lang w:val="en-US" w:bidi="en-US"/>
+                    </w:rPr>
+                    <m:rPr>
+                      <m:sty m:val="i"/>
+                    </m:rPr>
+                    <m:t>17</m:t>
+                  </m:r>
+                </m:num>
+                <m:den>
+                  <m:r>
+                    <w:rPr>
+                      <w:rFonts w:hint="default" w:ascii="Cambria Math" w:hAnsi="Cambria Math" w:eastAsia="Cambria Math" w:cs="Cambria Math"/>
+                      <w:lang w:val="en-US" w:bidi="en-US"/>
+                    </w:rPr>
+                    <m:rPr>
+                      <m:sty m:val="i"/>
+                    </m:rPr>
+                    <m:t>180</m:t>
+                  </m:r>
+                </m:den>
+              </m:f>
+            </m:oMath>
+            <w:r>
+              <w:rPr>
+                <w:rFonts w:ascii="Calibri" w:hAnsi="Calibri" w:eastAsia="Calibri" w:cs="Calibri"/>
+                <w:lang w:val="en-US"/>
+              </w:rPr>
             </w:r>
             <w:r>
               <w:rPr>
@@ -3621,7 +3721,20 @@
               <w:rPr>
                 <w:rFonts w:ascii="Calibri" w:hAnsi="Calibri" w:eastAsia="Calibri" w:cs="Calibri"/>
               </w:rPr>
-              <w:t xml:space="preserve">L^0.5 = 180 / 17</w:t>
+              <w:t xml:space="preserve">L</w:t>
+            </w:r>
+            <w:r>
+              <w:rPr>
+                <w:rFonts w:ascii="Calibri" w:hAnsi="Calibri" w:eastAsia="Calibri" w:cs="Calibri"/>
+                <w:vertAlign w:val="superscript"/>
+              </w:rPr>
+              <w:t xml:space="preserve">0.5</w:t>
+            </w:r>
+            <w:r>
+              <w:rPr>
+                <w:rFonts w:ascii="Calibri" w:hAnsi="Calibri" w:eastAsia="Calibri" w:cs="Calibri"/>
+              </w:rPr>
+              <w:t xml:space="preserve"> = 180 / 17</w:t>
             </w:r>
             <w:r>
               <w:rPr>
@@ -3653,7 +3766,20 @@
               <w:rPr>
                 <w:rFonts w:ascii="Calibri" w:hAnsi="Calibri" w:eastAsia="Calibri" w:cs="Calibri"/>
               </w:rPr>
-              <w:t xml:space="preserve">L* = (180 / 17)^2 = 112.11</w:t>
+              <w:t xml:space="preserve">L* = (180 / 17)</w:t>
+            </w:r>
+            <w:r>
+              <w:rPr>
+                <w:rFonts w:ascii="Calibri" w:hAnsi="Calibri" w:eastAsia="Calibri" w:cs="Calibri"/>
+                <w:vertAlign w:val="superscript"/>
+              </w:rPr>
+              <w:t xml:space="preserve">2</w:t>
+            </w:r>
+            <w:r>
+              <w:rPr>
+                <w:rFonts w:ascii="Calibri" w:hAnsi="Calibri" w:eastAsia="Calibri" w:cs="Calibri"/>
+              </w:rPr>
+              <w:t xml:space="preserve"> = 112.11</w:t>
             </w:r>
             <w:r>
               <w:rPr>
@@ -4415,7 +4541,26 @@
                 <w:sz w:val="22"/>
                 <w:szCs w:val="20"/>
               </w:rPr>
-              <w:t xml:space="preserve">43200 * L^-0.5 = 5100</w:t>
+              <w:t xml:space="preserve">43200 * L</w:t>
+            </w:r>
+            <w:r>
+              <w:rPr>
+                <w:rFonts w:ascii="calibri" w:hAnsi="calibri" w:eastAsia="calibri" w:cs="calibri"/>
+                <w:color w:val="000000"/>
+                <w:sz w:val="22"/>
+                <w:szCs w:val="20"/>
+                <w:vertAlign w:val="superscript"/>
+              </w:rPr>
+              <w:t xml:space="preserve">-0.5</w:t>
+            </w:r>
+            <w:r>
+              <w:rPr>
+                <w:rFonts w:ascii="calibri" w:hAnsi="calibri" w:eastAsia="calibri" w:cs="calibri"/>
+                <w:color w:val="000000"/>
+                <w:sz w:val="22"/>
+                <w:szCs w:val="20"/>
+              </w:rPr>
+              <w:t xml:space="preserve"> = 5100</w:t>
             </w:r>
             <w:r>
               <w:rPr>
@@ -4455,7 +4600,91 @@
                 <w:sz w:val="22"/>
                 <w:szCs w:val="20"/>
               </w:rPr>
-              <w:t xml:space="preserve">L^-0.5 = 5100 / 43200 = 17 / 144</w:t>
+              <w:t xml:space="preserve">L</w:t>
+            </w:r>
+            <w:r>
+              <w:rPr>
+                <w:rFonts w:ascii="calibri" w:hAnsi="calibri" w:eastAsia="calibri" w:cs="calibri"/>
+                <w:color w:val="000000"/>
+                <w:sz w:val="22"/>
+                <w:szCs w:val="20"/>
+                <w:vertAlign w:val="superscript"/>
+              </w:rPr>
+              <w:t xml:space="preserve">-0.5</w:t>
+            </w:r>
+            <w:r>
+              <w:rPr>
+                <w:rFonts w:ascii="calibri" w:hAnsi="calibri" w:eastAsia="calibri" w:cs="calibri"/>
+                <w:color w:val="000000"/>
+                <w:sz w:val="22"/>
+                <w:szCs w:val="20"/>
+              </w:rPr>
+              <w:t xml:space="preserve"> = 5100 / 43200 = </w:t>
+            </w:r>
+            <w:r>
+              <w:rPr>
+                <w:rFonts w:ascii="calibri" w:hAnsi="calibri" w:eastAsia="calibri" w:cs="calibri"/>
+                <w:color w:val="000000"/>
+                <w:sz w:val="22"/>
+                <w:szCs w:val="20"/>
+                <w:lang w:val="en-US"/>
+              </w:rPr>
+              <w:t xml:space="preserve"> </w:t>
+            </w:r>
+            <m:oMath>
+              <m:f>
+                <m:fPr>
+                  <m:ctrlPr>
+                    <w:rPr>
+                      <w:rFonts w:hint="default" w:ascii="Cambria Math" w:hAnsi="Cambria Math" w:eastAsia="Cambria Math" w:cs="Cambria Math"/>
+                      <w:i/>
+                      <w:color w:val="000000"/>
+                      <w:sz w:val="22"/>
+                      <w:szCs w:val="20"/>
+                      <w:lang w:val="en-US" w:bidi="en-US"/>
+                    </w:rPr>
+                  </m:ctrlPr>
+                </m:fPr>
+                <m:num>
+                  <m:r>
+                    <w:rPr>
+                      <w:rFonts w:hint="default" w:ascii="Cambria Math" w:hAnsi="Cambria Math" w:eastAsia="Cambria Math" w:cs="Cambria Math"/>
+                      <w:color w:val="000000"/>
+                      <w:sz w:val="22"/>
+                      <w:szCs w:val="22"/>
+                      <w:lang w:val="en-US" w:bidi="en-US"/>
+                    </w:rPr>
+                    <m:rPr>
+                      <m:sty m:val="i"/>
+                    </m:rPr>
+                    <m:t>17</m:t>
+                  </m:r>
+                </m:num>
+                <m:den>
+                  <m:r>
+                    <w:rPr>
+                      <w:rFonts w:hint="default" w:ascii="Cambria Math" w:hAnsi="Cambria Math" w:eastAsia="Cambria Math" w:cs="Cambria Math"/>
+                      <w:color w:val="000000"/>
+                      <w:sz w:val="22"/>
+                      <w:szCs w:val="22"/>
+                      <w:lang w:val="en-US" w:bidi="en-US"/>
+                    </w:rPr>
+                    <m:rPr>
+                      <m:sty m:val="i"/>
+                    </m:rPr>
+                    <m:t>144</m:t>
+                  </m:r>
+                </m:den>
+              </m:f>
+            </m:oMath>
+            <w:r>
+              <w:rPr>
+                <w:rFonts w:ascii="calibri" w:hAnsi="calibri" w:eastAsia="calibri" w:cs="calibri"/>
+                <w:color w:val="000000"/>
+                <w:sz w:val="22"/>
+                <w:szCs w:val="20"/>
+                <w:lang w:val="en-US"/>
+              </w:rPr>
             </w:r>
             <w:r>
               <w:rPr>
@@ -4495,11 +4724,74 @@
                 <w:sz w:val="22"/>
                 <w:szCs w:val="20"/>
               </w:rPr>
-              <w:t xml:space="preserve">L^0.5 = 144 / 17</w:t>
-            </w:r>
-            <w:r>
-              <w:rPr>
-                <w:rFonts w:ascii="calibri" w:hAnsi="calibri" w:cs="calibri"/>
+              <w:t xml:space="preserve">L</w:t>
+            </w:r>
+            <w:r>
+              <w:rPr>
+                <w:rFonts w:ascii="calibri" w:hAnsi="calibri" w:eastAsia="calibri" w:cs="calibri"/>
+                <w:color w:val="000000"/>
+                <w:sz w:val="22"/>
+                <w:szCs w:val="20"/>
+                <w:vertAlign w:val="superscript"/>
+              </w:rPr>
+              <w:t xml:space="preserve">0.5 </w:t>
+            </w:r>
+            <w:r>
+              <w:rPr>
+                <w:rFonts w:ascii="calibri" w:hAnsi="calibri" w:eastAsia="calibri" w:cs="calibri"/>
+                <w:color w:val="000000"/>
+                <w:sz w:val="22"/>
+                <w:szCs w:val="20"/>
+              </w:rPr>
+              <w:t xml:space="preserve">= </w:t>
+            </w:r>
+            <m:oMath>
+              <m:f>
+                <m:fPr>
+                  <m:ctrlPr>
+                    <w:rPr>
+                      <w:rFonts w:hint="default" w:ascii="Cambria Math" w:hAnsi="Cambria Math" w:eastAsia="Cambria Math" w:cs="Cambria Math"/>
+                      <w:i/>
+                      <w:color w:val="000000"/>
+                      <w:sz w:val="22"/>
+                      <w:szCs w:val="22"/>
+                    </w:rPr>
+                  </m:ctrlPr>
+                </m:fPr>
+                <m:num>
+                  <m:r>
+                    <w:rPr>
+                      <w:rFonts w:hint="default" w:ascii="Cambria Math" w:hAnsi="Cambria Math" w:eastAsia="Cambria Math" w:cs="Cambria Math"/>
+                      <w:color w:val="000000"/>
+                      <w:sz w:val="22"/>
+                      <w:szCs w:val="22"/>
+                    </w:rPr>
+                    <m:rPr>
+                      <m:sty m:val="i"/>
+                    </m:rPr>
+                    <m:t>144</m:t>
+                  </m:r>
+                </m:num>
+                <m:den>
+                  <m:r>
+                    <w:rPr>
+                      <w:rFonts w:hint="default" w:ascii="Cambria Math" w:hAnsi="Cambria Math" w:eastAsia="Cambria Math" w:cs="Cambria Math"/>
+                      <w:color w:val="000000"/>
+                      <w:sz w:val="22"/>
+                      <w:szCs w:val="22"/>
+                    </w:rPr>
+                    <m:rPr>
+                      <m:sty m:val="i"/>
+                    </m:rPr>
+                    <m:t>17</m:t>
+                  </m:r>
+                </m:den>
+              </m:f>
+            </m:oMath>
+            <w:r>
+              <w:rPr>
+                <w:rFonts w:ascii="calibri" w:hAnsi="calibri" w:eastAsia="calibri" w:cs="calibri"/>
+                <w:color w:val="000000"/>
                 <w:sz w:val="22"/>
                 <w:szCs w:val="20"/>
               </w:rPr>
@@ -4535,7 +4827,61 @@
                 <w:sz w:val="22"/>
                 <w:szCs w:val="20"/>
               </w:rPr>
-              <w:t xml:space="preserve">L* = (144 / 17)</w:t>
+              <w:t xml:space="preserve">L* = (</w:t>
+            </w:r>
+            <w:r/>
+            <m:oMath>
+              <m:f>
+                <m:fPr>
+                  <m:ctrlPr>
+                    <w:rPr>
+                      <w:rFonts w:ascii="Cambria Math" w:hAnsi="Cambria Math" w:eastAsia="Cambria Math" w:cs="Cambria Math"/>
+                      <w:i/>
+                      <w:color w:val="000000"/>
+                      <w:sz w:val="22"/>
+                      <w:szCs w:val="22"/>
+                    </w:rPr>
+                  </m:ctrlPr>
+                </m:fPr>
+                <m:num>
+                  <m:r>
+                    <w:rPr>
+                      <w:rFonts w:hint="default" w:ascii="Cambria Math" w:hAnsi="Cambria Math" w:eastAsia="Cambria Math" w:cs="Cambria Math"/>
+                      <w:color w:val="000000"/>
+                      <w:sz w:val="22"/>
+                      <w:szCs w:val="22"/>
+                    </w:rPr>
+                    <m:rPr>
+                      <m:sty m:val="i"/>
+                    </m:rPr>
+                    <m:t>144</m:t>
+                  </m:r>
+                </m:num>
+                <m:den>
+                  <m:r>
+                    <w:rPr>
+                      <w:rFonts w:hint="default" w:ascii="Cambria Math" w:hAnsi="Cambria Math" w:eastAsia="Cambria Math" w:cs="Cambria Math"/>
+                      <w:color w:val="000000"/>
+                      <w:sz w:val="22"/>
+                      <w:szCs w:val="22"/>
+                    </w:rPr>
+                    <m:rPr>
+                      <m:sty m:val="i"/>
+                    </m:rPr>
+                    <m:t>17</m:t>
+                  </m:r>
+                </m:den>
+              </m:f>
+            </m:oMath>
+            <w:r/>
+            <w:r>
+              <w:rPr>
+                <w:rFonts w:ascii="calibri" w:hAnsi="calibri" w:eastAsia="calibri" w:cs="calibri"/>
+                <w:color w:val="000000"/>
+                <w:sz w:val="22"/>
+                <w:szCs w:val="20"/>
+              </w:rPr>
+              <w:t xml:space="preserve">)</w:t>
             </w:r>
             <w:r>
               <w:rPr>
@@ -4733,7 +5079,61 @@
                 <w:sz w:val="22"/>
                 <w:szCs w:val="20"/>
               </w:rPr>
-              <w:t xml:space="preserve"> = 12000 * (144 / 17) = </w:t>
+              <w:t xml:space="preserve"> = 12000 * (</w:t>
+            </w:r>
+            <w:r/>
+            <m:oMath>
+              <m:f>
+                <m:fPr>
+                  <m:ctrlPr>
+                    <w:rPr>
+                      <w:rFonts w:ascii="Cambria Math" w:hAnsi="Cambria Math" w:eastAsia="Cambria Math" w:cs="Cambria Math"/>
+                      <w:i/>
+                      <w:color w:val="000000"/>
+                      <w:sz w:val="22"/>
+                      <w:szCs w:val="22"/>
+                    </w:rPr>
+                  </m:ctrlPr>
+                </m:fPr>
+                <m:num>
+                  <m:r>
+                    <w:rPr>
+                      <w:rFonts w:hint="default" w:ascii="Cambria Math" w:hAnsi="Cambria Math" w:eastAsia="Cambria Math" w:cs="Cambria Math"/>
+                      <w:color w:val="000000"/>
+                      <w:sz w:val="22"/>
+                      <w:szCs w:val="22"/>
+                    </w:rPr>
+                    <m:rPr>
+                      <m:sty m:val="i"/>
+                    </m:rPr>
+                    <m:t>144</m:t>
+                  </m:r>
+                </m:num>
+                <m:den>
+                  <m:r>
+                    <w:rPr>
+                      <w:rFonts w:hint="default" w:ascii="Cambria Math" w:hAnsi="Cambria Math" w:eastAsia="Cambria Math" w:cs="Cambria Math"/>
+                      <w:color w:val="000000"/>
+                      <w:sz w:val="22"/>
+                      <w:szCs w:val="22"/>
+                    </w:rPr>
+                    <m:rPr>
+                      <m:sty m:val="i"/>
+                    </m:rPr>
+                    <m:t>17</m:t>
+                  </m:r>
+                </m:den>
+              </m:f>
+            </m:oMath>
+            <w:r/>
+            <w:r>
+              <w:rPr>
+                <w:rFonts w:ascii="calibri" w:hAnsi="calibri" w:eastAsia="calibri" w:cs="calibri"/>
+                <w:color w:val="000000"/>
+                <w:sz w:val="22"/>
+                <w:szCs w:val="20"/>
+              </w:rPr>
+              <w:t xml:space="preserve"> = </w:t>
             </w:r>
             <w:r>
               <w:rPr>

</xml_diff>